<commit_message>
Day 6 Assignment updated
</commit_message>
<xml_diff>
--- a/day 7/activity_ss.docx
+++ b/day 7/activity_ss.docx
@@ -512,6 +512,9 @@
     </w:p>
     <w:p>
       <w:r>
+        <w:rPr>
+          <w:noProof/>
+        </w:rPr>
         <w:drawing>
           <wp:inline distT="0" distB="0" distL="0" distR="0" wp14:anchorId="753BCBCD" wp14:editId="588286AB">
             <wp:extent cx="5943600" cy="747395"/>
@@ -550,12 +553,15 @@
       </w:r>
     </w:p>
     <w:p>
+      <w:pPr>
+        <w:jc w:val="right"/>
+      </w:pPr>
       <w:r>
         <w:drawing>
-          <wp:inline distT="0" distB="0" distL="0" distR="0" wp14:anchorId="2009FB2E" wp14:editId="521FD61A">
-            <wp:extent cx="5943600" cy="1388745"/>
-            <wp:effectExtent l="0" t="0" r="0" b="1905"/>
-            <wp:docPr id="1754521650" name="Picture 1" descr="A computer screen with white text&#10;&#10;AI-generated content may be incorrect."/>
+          <wp:inline distT="0" distB="0" distL="0" distR="0" wp14:anchorId="22D0C12A" wp14:editId="08FAB913">
+            <wp:extent cx="5943600" cy="717550"/>
+            <wp:effectExtent l="0" t="0" r="0" b="6350"/>
+            <wp:docPr id="510895433" name="Picture 1"/>
             <wp:cNvGraphicFramePr>
               <a:graphicFrameLocks xmlns:a="http://schemas.openxmlformats.org/drawingml/2006/main" noChangeAspect="1"/>
             </wp:cNvGraphicFramePr>
@@ -563,7 +569,7 @@
               <a:graphicData uri="http://schemas.openxmlformats.org/drawingml/2006/picture">
                 <pic:pic xmlns:pic="http://schemas.openxmlformats.org/drawingml/2006/picture">
                   <pic:nvPicPr>
-                    <pic:cNvPr id="1754521650" name="Picture 1" descr="A computer screen with white text&#10;&#10;AI-generated content may be incorrect."/>
+                    <pic:cNvPr id="510895433" name=""/>
                     <pic:cNvPicPr/>
                   </pic:nvPicPr>
                   <pic:blipFill>
@@ -575,7 +581,46 @@
                   <pic:spPr>
                     <a:xfrm>
                       <a:off x="0" y="0"/>
-                      <a:ext cx="5943600" cy="1388745"/>
+                      <a:ext cx="5943600" cy="717550"/>
+                    </a:xfrm>
+                    <a:prstGeom prst="rect">
+                      <a:avLst/>
+                    </a:prstGeom>
+                  </pic:spPr>
+                </pic:pic>
+              </a:graphicData>
+            </a:graphic>
+          </wp:inline>
+        </w:drawing>
+      </w:r>
+    </w:p>
+    <w:p>
+      <w:r>
+        <w:drawing>
+          <wp:inline distT="0" distB="0" distL="0" distR="0" wp14:anchorId="4EC43469" wp14:editId="61B40AC9">
+            <wp:extent cx="5943600" cy="885825"/>
+            <wp:effectExtent l="0" t="0" r="0" b="9525"/>
+            <wp:docPr id="1460549735" name="Picture 1" descr="A computer screen with white text&#10;&#10;AI-generated content may be incorrect."/>
+            <wp:cNvGraphicFramePr>
+              <a:graphicFrameLocks xmlns:a="http://schemas.openxmlformats.org/drawingml/2006/main" noChangeAspect="1"/>
+            </wp:cNvGraphicFramePr>
+            <a:graphic xmlns:a="http://schemas.openxmlformats.org/drawingml/2006/main">
+              <a:graphicData uri="http://schemas.openxmlformats.org/drawingml/2006/picture">
+                <pic:pic xmlns:pic="http://schemas.openxmlformats.org/drawingml/2006/picture">
+                  <pic:nvPicPr>
+                    <pic:cNvPr id="1460549735" name="Picture 1" descr="A computer screen with white text&#10;&#10;AI-generated content may be incorrect."/>
+                    <pic:cNvPicPr/>
+                  </pic:nvPicPr>
+                  <pic:blipFill>
+                    <a:blip r:embed="rId18"/>
+                    <a:stretch>
+                      <a:fillRect/>
+                    </a:stretch>
+                  </pic:blipFill>
+                  <pic:spPr>
+                    <a:xfrm>
+                      <a:off x="0" y="0"/>
+                      <a:ext cx="5943600" cy="885825"/>
                     </a:xfrm>
                     <a:prstGeom prst="rect">
                       <a:avLst/>
@@ -591,11 +636,15 @@
     <w:p/>
     <w:p>
       <w:r>
+        <w:rPr>
+          <w:noProof/>
+        </w:rPr>
+        <w:lastRenderedPageBreak/>
         <w:drawing>
-          <wp:inline distT="0" distB="0" distL="0" distR="0" wp14:anchorId="001589CE" wp14:editId="49958F67">
-            <wp:extent cx="5943600" cy="823595"/>
-            <wp:effectExtent l="0" t="0" r="0" b="0"/>
-            <wp:docPr id="2105764120" name="Picture 1" descr="A black screen with white text&#10;&#10;AI-generated content may be incorrect."/>
+          <wp:inline distT="0" distB="0" distL="0" distR="0" wp14:anchorId="45F34398" wp14:editId="03F587AF">
+            <wp:extent cx="3691890" cy="8229600"/>
+            <wp:effectExtent l="0" t="0" r="3810" b="0"/>
+            <wp:docPr id="1411452395" name="Picture 1" descr="A screenshot of a phone&#10;&#10;AI-generated content may be incorrect."/>
             <wp:cNvGraphicFramePr>
               <a:graphicFrameLocks xmlns:a="http://schemas.openxmlformats.org/drawingml/2006/main" noChangeAspect="1"/>
             </wp:cNvGraphicFramePr>
@@ -603,11 +652,64 @@
               <a:graphicData uri="http://schemas.openxmlformats.org/drawingml/2006/picture">
                 <pic:pic xmlns:pic="http://schemas.openxmlformats.org/drawingml/2006/picture">
                   <pic:nvPicPr>
-                    <pic:cNvPr id="2105764120" name="Picture 1" descr="A black screen with white text&#10;&#10;AI-generated content may be incorrect."/>
+                    <pic:cNvPr id="1411452395" name="Picture 1" descr="A screenshot of a phone&#10;&#10;AI-generated content may be incorrect."/>
+                    <pic:cNvPicPr>
+                      <a:picLocks noChangeAspect="1" noChangeArrowheads="1"/>
+                    </pic:cNvPicPr>
+                  </pic:nvPicPr>
+                  <pic:blipFill>
+                    <a:blip r:embed="rId19" cstate="print">
+                      <a:extLst>
+                        <a:ext uri="{28A0092B-C50C-407E-A947-70E740481C1C}">
+                          <a14:useLocalDpi xmlns:a14="http://schemas.microsoft.com/office/drawing/2010/main" val="0"/>
+                        </a:ext>
+                      </a:extLst>
+                    </a:blip>
+                    <a:srcRect/>
+                    <a:stretch>
+                      <a:fillRect/>
+                    </a:stretch>
+                  </pic:blipFill>
+                  <pic:spPr bwMode="auto">
+                    <a:xfrm>
+                      <a:off x="0" y="0"/>
+                      <a:ext cx="3691890" cy="8229600"/>
+                    </a:xfrm>
+                    <a:prstGeom prst="rect">
+                      <a:avLst/>
+                    </a:prstGeom>
+                    <a:noFill/>
+                    <a:ln>
+                      <a:noFill/>
+                    </a:ln>
+                  </pic:spPr>
+                </pic:pic>
+              </a:graphicData>
+            </a:graphic>
+          </wp:inline>
+        </w:drawing>
+      </w:r>
+    </w:p>
+    <w:p>
+      <w:r>
+        <w:lastRenderedPageBreak/>
+        <w:drawing>
+          <wp:inline distT="0" distB="0" distL="0" distR="0" wp14:anchorId="7E95DDCC" wp14:editId="02BB6E7A">
+            <wp:extent cx="5943600" cy="3198495"/>
+            <wp:effectExtent l="0" t="0" r="0" b="1905"/>
+            <wp:docPr id="654305013" name="Picture 1" descr="A screenshot of a chat&#10;&#10;AI-generated content may be incorrect."/>
+            <wp:cNvGraphicFramePr>
+              <a:graphicFrameLocks xmlns:a="http://schemas.openxmlformats.org/drawingml/2006/main" noChangeAspect="1"/>
+            </wp:cNvGraphicFramePr>
+            <a:graphic xmlns:a="http://schemas.openxmlformats.org/drawingml/2006/main">
+              <a:graphicData uri="http://schemas.openxmlformats.org/drawingml/2006/picture">
+                <pic:pic xmlns:pic="http://schemas.openxmlformats.org/drawingml/2006/picture">
+                  <pic:nvPicPr>
+                    <pic:cNvPr id="654305013" name="Picture 1" descr="A screenshot of a chat&#10;&#10;AI-generated content may be incorrect."/>
                     <pic:cNvPicPr/>
                   </pic:nvPicPr>
                   <pic:blipFill>
-                    <a:blip r:embed="rId18"/>
+                    <a:blip r:embed="rId20"/>
                     <a:stretch>
                       <a:fillRect/>
                     </a:stretch>
@@ -615,7 +717,7 @@
                   <pic:spPr>
                     <a:xfrm>
                       <a:off x="0" y="0"/>
-                      <a:ext cx="5943600" cy="823595"/>
+                      <a:ext cx="5943600" cy="3198495"/>
                     </a:xfrm>
                     <a:prstGeom prst="rect">
                       <a:avLst/>
@@ -628,7 +730,6 @@
         </w:drawing>
       </w:r>
     </w:p>
-    <w:p/>
     <w:sectPr>
       <w:pgSz w:w="12240" w:h="15840"/>
       <w:pgMar w:top="1440" w:right="1440" w:bottom="1440" w:left="1440" w:header="720" w:footer="720" w:gutter="0"/>

</xml_diff>